<commit_message>
correção para habilitar opção de questão discursiva
</commit_message>
<xml_diff>
--- a/MODELO DE INSTRUÇÃO ADMINISTRATIVA.docx
+++ b/MODELO DE INSTRUÇÃO ADMINISTRATIVA.docx
@@ -5,15 +5,10 @@
     <w:p>
       <w:pPr>
         <w:jc w:val="center"/>
+      </w:pPr>
+      <w:r>
         <w:rPr>
-          <w:b/>
-          <w:bCs/>
-        </w:rPr>
-      </w:pPr>
-      <w:r>
-        <w:rPr>
-          <w:b/>
-          <w:bCs/>
+          <w:noProof/>
         </w:rPr>
         <w:drawing>
           <wp:inline distT="0" distB="0" distL="0" distR="0" wp14:anchorId="5B4847F4" wp14:editId="102FD8D4">
@@ -71,10 +66,6 @@
     <w:p>
       <w:pPr>
         <w:jc w:val="both"/>
-        <w:rPr>
-          <w:b/>
-          <w:bCs/>
-        </w:rPr>
       </w:pPr>
     </w:p>
     <w:p>
@@ -109,7 +100,7 @@
       </w:r>
       <w:proofErr w:type="spellStart"/>
       <w:r>
-        <w:t>Onlinetests</w:t>
+        <w:t>OnlineTests</w:t>
       </w:r>
       <w:proofErr w:type="spellEnd"/>
       <w:r>
@@ -128,22 +119,7 @@
         <w:t>Para:</w:t>
       </w:r>
       <w:r>
-        <w:t xml:space="preserve"> Corpo Docente e Equipe de Suporte de TI </w:t>
-      </w:r>
-    </w:p>
-    <w:p>
-      <w:pPr>
-        <w:jc w:val="both"/>
-      </w:pPr>
-      <w:r>
-        <w:rPr>
-          <w:b/>
-          <w:bCs/>
-        </w:rPr>
-        <w:t>Data:</w:t>
-      </w:r>
-      <w:r>
-        <w:t xml:space="preserve"> 22 de julho de 2025 </w:t>
+        <w:t xml:space="preserve"> Corpo Docente e Equipe de Suporte de TI Data: 29 de julho de 2025 </w:t>
       </w:r>
     </w:p>
     <w:p>
@@ -158,17 +134,21 @@
         <w:t>Assunto:</w:t>
       </w:r>
       <w:r>
-        <w:t xml:space="preserve"> Diretrizes para Aplicação de Provas e Simulados com o Sistema </w:t>
+        <w:t xml:space="preserve"> Diretrizes para Aplicação Segura de Avaliações com o Ecossistema </w:t>
       </w:r>
       <w:proofErr w:type="spellStart"/>
       <w:r>
-        <w:t>Onlinetests</w:t>
+        <w:t>OnlineTests</w:t>
       </w:r>
       <w:proofErr w:type="spellEnd"/>
     </w:p>
     <w:p>
       <w:pPr>
         <w:jc w:val="both"/>
+        <w:rPr>
+          <w:b/>
+          <w:bCs/>
+        </w:rPr>
       </w:pPr>
       <w:r>
         <w:rPr>
@@ -183,501 +163,425 @@
         <w:jc w:val="both"/>
       </w:pPr>
       <w:r>
-        <w:t xml:space="preserve">A presente instrução tem como objetivo padronizar os procedimentos para a aplicação de avaliações (provas e simulados) utilizando o sistema </w:t>
+        <w:t xml:space="preserve">A presente instrução visa padronizar os procedimentos para a aplicação de avaliações (provas e simulados) utilizando o ecossistema </w:t>
       </w:r>
       <w:proofErr w:type="spellStart"/>
       <w:r>
-        <w:t>Onlinetests</w:t>
+        <w:t>OnlineTests</w:t>
       </w:r>
       <w:proofErr w:type="spellEnd"/>
       <w:r>
-        <w:t>. Visamos garantir a segurança, a isonomia do processo avaliativo e a integridade pedagógica, aproveitando ao máximo os recursos tecnológicos disponíveis para otimizar o trabalho docente e a experiência do aluno.</w:t>
-      </w:r>
-    </w:p>
-    <w:p>
-      <w:pPr>
-        <w:jc w:val="both"/>
-      </w:pPr>
-      <w:r>
+        <w:t xml:space="preserve"> (Plataforma Web + Aplicativo Android). O objetivo é garantir a segurança, a isonomia e a integridade pedagógica do processo avaliativo, otimizando o trabalho docente e a experiência do aluno.</w:t>
+      </w:r>
+    </w:p>
+    <w:p>
+      <w:pPr>
+        <w:jc w:val="both"/>
         <w:rPr>
           <w:b/>
           <w:bCs/>
         </w:rPr>
-        <w:t>2. Ambiente e Condições Ideais de Aplicação</w:t>
-      </w:r>
-    </w:p>
-    <w:p>
-      <w:pPr>
-        <w:jc w:val="both"/>
-      </w:pPr>
-      <w:r>
-        <w:t>Para garantir o bom funcionamento do sistema e a equidade entre os alunos, a aplicação das avaliações deve, preferencialmente, ocorrer sob as seguintes condições:</w:t>
-      </w:r>
-    </w:p>
-    <w:p>
-      <w:pPr>
-        <w:numPr>
-          <w:ilvl w:val="0"/>
-          <w:numId w:val="1"/>
-        </w:numPr>
-        <w:jc w:val="both"/>
       </w:pPr>
       <w:r>
         <w:rPr>
           <w:b/>
           <w:bCs/>
         </w:rPr>
-        <w:t>Local:</w:t>
-      </w:r>
-      <w:r>
-        <w:t xml:space="preserve"> Laboratório de informática da instituição.</w:t>
-      </w:r>
-    </w:p>
-    <w:p>
-      <w:pPr>
-        <w:numPr>
-          <w:ilvl w:val="0"/>
-          <w:numId w:val="1"/>
-        </w:numPr>
-        <w:jc w:val="both"/>
-      </w:pPr>
+        <w:t xml:space="preserve">2. O Ecossistema </w:t>
+      </w:r>
+      <w:proofErr w:type="spellStart"/>
       <w:r>
         <w:rPr>
           <w:b/>
           <w:bCs/>
         </w:rPr>
-        <w:t>Infraestrutura:</w:t>
-      </w:r>
-      <w:r>
-        <w:t xml:space="preserve"> Computadores com acesso estável à internet e um navegador web moderno (Google Chrome, Mozilla </w:t>
-      </w:r>
-      <w:proofErr w:type="gramStart"/>
-      <w:r>
-        <w:t>Firefox, etc.</w:t>
-      </w:r>
-      <w:proofErr w:type="gramEnd"/>
-      <w:r>
-        <w:t>) devidamente atualizado.</w:t>
-      </w:r>
-    </w:p>
-    <w:p>
-      <w:pPr>
-        <w:numPr>
-          <w:ilvl w:val="0"/>
-          <w:numId w:val="1"/>
-        </w:numPr>
-        <w:jc w:val="both"/>
-      </w:pPr>
+        <w:t>OnlineTests</w:t>
+      </w:r>
+      <w:proofErr w:type="spellEnd"/>
       <w:r>
         <w:rPr>
           <w:b/>
           <w:bCs/>
         </w:rPr>
-        <w:t>Ambiente Controlado:</w:t>
-      </w:r>
-      <w:r>
-        <w:t xml:space="preserve"> O professor responsável pela aplicação atuará também como </w:t>
-      </w:r>
-      <w:r>
+        <w:t>: Web vs. Aplicativo</w:t>
+      </w:r>
+    </w:p>
+    <w:p>
+      <w:pPr>
+        <w:jc w:val="both"/>
+      </w:pPr>
+      <w:r>
+        <w:t>É fundamental compreender os dois componentes da plataforma e seus usos recomendados:</w:t>
+      </w:r>
+    </w:p>
+    <w:p>
+      <w:pPr>
+        <w:numPr>
+          <w:ilvl w:val="0"/>
+          <w:numId w:val="6"/>
+        </w:numPr>
+        <w:jc w:val="both"/>
+      </w:pPr>
+      <w:r>
+        <w:t>Plataforma Web: Acessível por qualquer navegador, é a ferramenta de gestão, criação e planejamento. Coordenadores e professores utilizam a plataforma web para configurar a estrutura acadêmica, gerenciar usuários, criar o banco de questões e montar os modelos de avaliação.</w:t>
+      </w:r>
+    </w:p>
+    <w:p>
+      <w:pPr>
+        <w:numPr>
+          <w:ilvl w:val="0"/>
+          <w:numId w:val="6"/>
+        </w:numPr>
+        <w:jc w:val="both"/>
+      </w:pPr>
+      <w:r>
+        <w:t>Aplicativo Android (</w:t>
+      </w:r>
+      <w:proofErr w:type="spellStart"/>
+      <w:r>
+        <w:t>OnlineTests</w:t>
+      </w:r>
+      <w:proofErr w:type="spellEnd"/>
+      <w:r>
+        <w:t xml:space="preserve"> App): Instalado em tablets ou celulares, é a ferramenta para a execução segura das avaliações pelos alunos. Este é o método fortemente recomendado para a aplicação de provas e simulados em ambiente escolar.</w:t>
+      </w:r>
+    </w:p>
+    <w:p>
+      <w:pPr>
+        <w:jc w:val="both"/>
         <w:rPr>
           <w:b/>
           <w:bCs/>
         </w:rPr>
-        <w:t>fiscal de prova</w:t>
-      </w:r>
-      <w:r>
-        <w:t>, monitorando os alunos durante toda a realização da avaliação, tal como ocorreria em uma prova física.</w:t>
-      </w:r>
-    </w:p>
-    <w:p>
-      <w:pPr>
-        <w:jc w:val="both"/>
       </w:pPr>
       <w:r>
         <w:rPr>
           <w:b/>
           <w:bCs/>
         </w:rPr>
-        <w:t>3. Segurança do Processo e Prevenção de Fraudes</w:t>
-      </w:r>
-    </w:p>
-    <w:p>
-      <w:pPr>
-        <w:jc w:val="both"/>
-      </w:pPr>
-      <w:r>
-        <w:t xml:space="preserve">O sistema </w:t>
-      </w:r>
-      <w:proofErr w:type="spellStart"/>
-      <w:r>
-        <w:t>Onlinetests</w:t>
-      </w:r>
-      <w:proofErr w:type="spellEnd"/>
-      <w:r>
-        <w:t xml:space="preserve"> foi desenvolvido com robustas rotinas de segurança para minimizar a ocorrência de fraudes. É fundamental que o corpo docente e os alunos estejam cientes destes mecanismos:</w:t>
-      </w:r>
-    </w:p>
-    <w:p>
-      <w:pPr>
-        <w:numPr>
-          <w:ilvl w:val="0"/>
-          <w:numId w:val="2"/>
-        </w:numPr>
-        <w:jc w:val="both"/>
-      </w:pPr>
-      <w:r>
+        <w:t>3. Ambiente e Condições de Aplicação</w:t>
+      </w:r>
+    </w:p>
+    <w:p>
+      <w:pPr>
+        <w:jc w:val="both"/>
         <w:rPr>
           <w:b/>
           <w:bCs/>
         </w:rPr>
-        <w:t>Acesso Individual:</w:t>
-      </w:r>
-      <w:r>
-        <w:t xml:space="preserve"> O acesso à plataforma é estritamente pessoal e intransferível, realizado por meio de </w:t>
-      </w:r>
+      </w:pPr>
       <w:r>
         <w:rPr>
           <w:b/>
           <w:bCs/>
         </w:rPr>
-        <w:t>usuário e senha</w:t>
-      </w:r>
-      <w:r>
-        <w:t xml:space="preserve"> únicos para cada aluno.</w:t>
+        <w:t>3.1. Método Recomendado: Aplicação via Aplicativo Android</w:t>
+      </w:r>
+    </w:p>
+    <w:p>
+      <w:pPr>
+        <w:jc w:val="both"/>
+      </w:pPr>
+      <w:r>
+        <w:t>Este método oferece o mais alto nível de segurança e controle.</w:t>
       </w:r>
     </w:p>
     <w:p>
       <w:pPr>
         <w:numPr>
           <w:ilvl w:val="0"/>
-          <w:numId w:val="2"/>
+          <w:numId w:val="7"/>
         </w:numPr>
         <w:jc w:val="both"/>
       </w:pPr>
       <w:r>
+        <w:t>Local: Laboratório de informática, sala de aula ou qualquer ambiente com supervisão.</w:t>
+      </w:r>
+    </w:p>
+    <w:p>
+      <w:pPr>
+        <w:numPr>
+          <w:ilvl w:val="0"/>
+          <w:numId w:val="7"/>
+        </w:numPr>
+        <w:jc w:val="both"/>
+      </w:pPr>
+      <w:r>
+        <w:t xml:space="preserve">Infraestrutura: Tablets ou celulares Android da instituição (ou dos alunos, a critério da escola) com o </w:t>
+      </w:r>
+      <w:proofErr w:type="spellStart"/>
+      <w:r>
+        <w:t>OnlineTests</w:t>
+      </w:r>
+      <w:proofErr w:type="spellEnd"/>
+      <w:r>
+        <w:t xml:space="preserve"> App instalado.</w:t>
+      </w:r>
+    </w:p>
+    <w:p>
+      <w:pPr>
+        <w:numPr>
+          <w:ilvl w:val="0"/>
+          <w:numId w:val="7"/>
+        </w:numPr>
+        <w:jc w:val="both"/>
+      </w:pPr>
+      <w:r>
+        <w:t>Conexão: O aplicativo possui modo offline. As avaliações podem ser baixadas nos dispositivos antes do início, e os alunos podem responder sem conexão à internet. As respostas são sincronizadas automaticamente quando a conexão é restabelecida.</w:t>
+      </w:r>
+    </w:p>
+    <w:p>
+      <w:pPr>
+        <w:numPr>
+          <w:ilvl w:val="0"/>
+          <w:numId w:val="7"/>
+        </w:numPr>
+        <w:jc w:val="both"/>
+      </w:pPr>
+      <w:r>
+        <w:lastRenderedPageBreak/>
+        <w:t>Ambiente Controlado: O professor aplicador atuará como fiscal, garantindo a supervisão do ambiente.</w:t>
+      </w:r>
+    </w:p>
+    <w:p>
+      <w:pPr>
+        <w:jc w:val="both"/>
         <w:rPr>
           <w:b/>
           <w:bCs/>
         </w:rPr>
-        <w:t>Randomização de Questões:</w:t>
-      </w:r>
-      <w:r>
-        <w:t xml:space="preserve"> As avaliações são geradas a partir de um banco de questões previamente cadastrado. O sistema realiza um </w:t>
-      </w:r>
+      </w:pPr>
       <w:r>
         <w:rPr>
           <w:b/>
           <w:bCs/>
         </w:rPr>
-        <w:t>sorteio aleatório das questões</w:t>
-      </w:r>
-      <w:r>
-        <w:t xml:space="preserve"> para cada aluno, respeitando os filtros de disciplina e assunto definidos pelo professor. Isso significa que, embora o conteúdo e o nível de dificuldade sejam </w:t>
-      </w:r>
-      <w:r>
-        <w:lastRenderedPageBreak/>
-        <w:t>equivalentes, a ordem das questões e, em muitos casos, as próprias questões, serão diferentes de um aluno para outro.</w:t>
+        <w:t>3.2. Método Alternativo: Aplicação via Navegador Web</w:t>
+      </w:r>
+    </w:p>
+    <w:p>
+      <w:pPr>
+        <w:jc w:val="both"/>
+      </w:pPr>
+      <w:r>
+        <w:t>Este método oferece menos segurança e deve ser usado com cautela.</w:t>
       </w:r>
     </w:p>
     <w:p>
       <w:pPr>
         <w:numPr>
           <w:ilvl w:val="0"/>
-          <w:numId w:val="2"/>
+          <w:numId w:val="8"/>
         </w:numPr>
         <w:jc w:val="both"/>
       </w:pPr>
       <w:r>
+        <w:t>Local: Laboratório de informática com supervisão rigorosa.</w:t>
+      </w:r>
+    </w:p>
+    <w:p>
+      <w:pPr>
+        <w:numPr>
+          <w:ilvl w:val="0"/>
+          <w:numId w:val="8"/>
+        </w:numPr>
+        <w:jc w:val="both"/>
+      </w:pPr>
+      <w:r>
+        <w:t>Infraestrutura: Computadores com acesso estável à internet e navegador moderno (Google Chrome, Firefox).</w:t>
+      </w:r>
+    </w:p>
+    <w:p>
+      <w:pPr>
+        <w:numPr>
+          <w:ilvl w:val="0"/>
+          <w:numId w:val="8"/>
+        </w:numPr>
+        <w:jc w:val="both"/>
+      </w:pPr>
+      <w:r>
+        <w:t xml:space="preserve">Aplicação Remota (Fortemente Desaconselhada): A aplicação de avaliações via navegador web para que os alunos realizem em casa não é recomendada. O sistema não pode impedir o uso de dispositivos secundários (celulares, </w:t>
+      </w:r>
+      <w:proofErr w:type="gramStart"/>
+      <w:r>
+        <w:t>livros, etc.</w:t>
+      </w:r>
+      <w:proofErr w:type="gramEnd"/>
+      <w:r>
+        <w:t>) para consulta, o que compromete a validade da avaliação.</w:t>
+      </w:r>
+    </w:p>
+    <w:p>
+      <w:pPr>
+        <w:jc w:val="both"/>
         <w:rPr>
           <w:b/>
           <w:bCs/>
         </w:rPr>
-        <w:t>Modo de Tela Cheia e Bloqueio:</w:t>
-      </w:r>
-      <w:r>
-        <w:t xml:space="preserve"> Ao iniciar a prova, o sistema exige que o aluno entre em modo de tela cheia. </w:t>
-      </w:r>
+      </w:pPr>
       <w:r>
         <w:rPr>
           <w:b/>
           <w:bCs/>
         </w:rPr>
-        <w:t>Qualquer tentativa de sair do modo de tela cheia ou de alternar para outra janela/aplicativo resultará no bloqueio imediato da prova.</w:t>
-      </w:r>
-      <w:r>
-        <w:t xml:space="preserve"> Uma vez bloqueada, a única ação permitida ao aluno é enviar a avaliação com as respostas já registradas, não sendo possível retornar às questões.</w:t>
-      </w:r>
-    </w:p>
-    <w:p>
-      <w:pPr>
-        <w:jc w:val="both"/>
-      </w:pPr>
-      <w:r>
+        <w:t>4. Mecanismos de Segurança e Integridade</w:t>
+      </w:r>
+    </w:p>
+    <w:p>
+      <w:pPr>
+        <w:numPr>
+          <w:ilvl w:val="0"/>
+          <w:numId w:val="9"/>
+        </w:numPr>
+        <w:jc w:val="both"/>
+      </w:pPr>
+      <w:r>
+        <w:t>Acesso Individual: O acesso à plataforma (Web e App) é pessoal e intransferível, via e-mail e senha únicos.</w:t>
+      </w:r>
+    </w:p>
+    <w:p>
+      <w:pPr>
+        <w:numPr>
+          <w:ilvl w:val="0"/>
+          <w:numId w:val="9"/>
+        </w:numPr>
+        <w:jc w:val="both"/>
+      </w:pPr>
+      <w:r>
+        <w:t>Geração de Avaliações Dinâmicas: As avaliações (provas e simulados) são geradas a partir de Modelos de Avaliação. O professor define regras (</w:t>
+      </w:r>
+      <w:proofErr w:type="spellStart"/>
+      <w:r>
+        <w:t>ex</w:t>
+      </w:r>
+      <w:proofErr w:type="spellEnd"/>
+      <w:r>
+        <w:t>: "5 questões fáceis e 3 médias de História sobre 'Brasil Colônia'"). Para cada aluno que inicia a prova, o sistema realiza um sorteio aleatório de questões que atendem a essas regras, garantindo que cada aluno receba uma prova única, mas com nível de dificuldade e conteúdo equivalentes.</w:t>
+      </w:r>
+    </w:p>
+    <w:p>
+      <w:pPr>
+        <w:numPr>
+          <w:ilvl w:val="0"/>
+          <w:numId w:val="9"/>
+        </w:numPr>
+        <w:jc w:val="both"/>
+      </w:pPr>
+      <w:r>
+        <w:t xml:space="preserve">Segurança no Aplicativo Android (Modo </w:t>
+      </w:r>
+      <w:proofErr w:type="spellStart"/>
+      <w:r>
+        <w:t>Kiosk</w:t>
+      </w:r>
+      <w:proofErr w:type="spellEnd"/>
+      <w:r>
+        <w:t>): Ao iniciar uma prova no aplicativo, ele entra em modo de tela cheia travada (</w:t>
+      </w:r>
+      <w:proofErr w:type="spellStart"/>
+      <w:r>
+        <w:t>kiosk</w:t>
+      </w:r>
+      <w:proofErr w:type="spellEnd"/>
+      <w:r>
+        <w:t xml:space="preserve"> </w:t>
+      </w:r>
+      <w:proofErr w:type="spellStart"/>
+      <w:r>
+        <w:t>mode</w:t>
+      </w:r>
+      <w:proofErr w:type="spellEnd"/>
+      <w:r>
+        <w:t>). Isso impede o acesso a outras aplicações, notificações, configurações do sistema ou à internet, garantindo foco total e prevenindo fraudes. A prova só é liberada ao ser finalizada.</w:t>
+      </w:r>
+    </w:p>
+    <w:p>
+      <w:pPr>
+        <w:jc w:val="both"/>
         <w:rPr>
           <w:b/>
           <w:bCs/>
         </w:rPr>
-        <w:t>4. Responsabilidades do Corpo Docente</w:t>
-      </w:r>
-    </w:p>
-    <w:p>
-      <w:pPr>
-        <w:numPr>
-          <w:ilvl w:val="0"/>
-          <w:numId w:val="3"/>
-        </w:numPr>
-        <w:jc w:val="both"/>
       </w:pPr>
       <w:r>
         <w:rPr>
           <w:b/>
           <w:bCs/>
         </w:rPr>
-        <w:t>Atualização do Banco de Questões:</w:t>
-      </w:r>
-      <w:r>
-        <w:t xml:space="preserve"> É responsabilidade de cada professor manter seu banco de questões </w:t>
-      </w:r>
-      <w:r>
+        <w:t>5. Responsabilidades</w:t>
+      </w:r>
+    </w:p>
+    <w:p>
+      <w:pPr>
+        <w:jc w:val="both"/>
         <w:rPr>
           <w:b/>
           <w:bCs/>
         </w:rPr>
-        <w:t>atualizado e com um número suficiente de itens</w:t>
-      </w:r>
-      <w:r>
-        <w:t xml:space="preserve"> para permitir a geração de provas diversificadas e de qualidade.</w:t>
-      </w:r>
-    </w:p>
-    <w:p>
-      <w:pPr>
-        <w:numPr>
-          <w:ilvl w:val="0"/>
-          <w:numId w:val="3"/>
-        </w:numPr>
-        <w:jc w:val="both"/>
       </w:pPr>
       <w:r>
         <w:rPr>
           <w:b/>
           <w:bCs/>
         </w:rPr>
-        <w:t>Geração da Avaliação:</w:t>
-      </w:r>
-      <w:r>
-        <w:t xml:space="preserve"> Para evitar o acesso antecipado por parte dos alunos, os professores devem </w:t>
-      </w:r>
-      <w:r>
+        <w:t>5.1. Responsabilidades do Corpo Docente</w:t>
+      </w:r>
+    </w:p>
+    <w:p>
+      <w:pPr>
+        <w:numPr>
+          <w:ilvl w:val="0"/>
+          <w:numId w:val="10"/>
+        </w:numPr>
+        <w:jc w:val="both"/>
+      </w:pPr>
+      <w:r>
+        <w:t>Manter o Banco de Questões: É responsabilidade de cada professor alimentar e manter seu banco de questões atualizado, com um número suficiente de itens por disciplina, assunto e nível de dificuldade para permitir a geração de avaliações diversificadas.</w:t>
+      </w:r>
+    </w:p>
+    <w:p>
+      <w:pPr>
+        <w:numPr>
+          <w:ilvl w:val="0"/>
+          <w:numId w:val="10"/>
+        </w:numPr>
+        <w:jc w:val="both"/>
+      </w:pPr>
+      <w:r>
+        <w:t>Criar Modelos de Avaliação: Os professores devem criar os Modelos de Avaliação na plataforma web com antecedência, definindo as regras de conteúdo e complexidade.</w:t>
+      </w:r>
+    </w:p>
+    <w:p>
+      <w:pPr>
+        <w:numPr>
+          <w:ilvl w:val="0"/>
+          <w:numId w:val="10"/>
+        </w:numPr>
+        <w:jc w:val="both"/>
+      </w:pPr>
+      <w:r>
+        <w:t>Liberação da Avaliação: O modelo de avaliação fica disponível para os alunos da turma designada. Recomenda-se instruir os alunos a iniciarem a avaliação apenas no momento da aplicação em sala.</w:t>
+      </w:r>
+    </w:p>
+    <w:p>
+      <w:pPr>
+        <w:numPr>
+          <w:ilvl w:val="0"/>
+          <w:numId w:val="10"/>
+        </w:numPr>
+        <w:jc w:val="both"/>
+      </w:pPr>
+      <w:r>
+        <w:t>Correção de Questões Discursivas: As correções devem ser realizadas pelo professor diretamente na plataforma web, garantindo o registro e a transparência do processo.</w:t>
+      </w:r>
+    </w:p>
+    <w:p>
+      <w:pPr>
+        <w:jc w:val="both"/>
         <w:rPr>
           <w:b/>
           <w:bCs/>
         </w:rPr>
-        <w:t>gerar e liberar as provas ou simulados apenas minutos antes do início da aplicação</w:t>
-      </w:r>
-      <w:r>
-        <w:t xml:space="preserve"> em sala.</w:t>
-      </w:r>
-    </w:p>
-    <w:p>
-      <w:pPr>
-        <w:numPr>
-          <w:ilvl w:val="0"/>
-          <w:numId w:val="3"/>
-        </w:numPr>
-        <w:jc w:val="both"/>
-      </w:pPr>
-      <w:r>
-        <w:rPr>
-          <w:b/>
-          <w:bCs/>
-        </w:rPr>
-        <w:t>Correção de Questões Discursivas:</w:t>
-      </w:r>
-      <w:r>
-        <w:t xml:space="preserve"> As correções de questões discursivas, quando houver, devem ser realizadas pelo professor diretamente no sistema, garantindo o registro e a transparência do processo.</w:t>
-      </w:r>
-    </w:p>
-    <w:p>
-      <w:pPr>
-        <w:jc w:val="both"/>
-      </w:pPr>
-      <w:r>
-        <w:rPr>
-          <w:b/>
-          <w:bCs/>
-        </w:rPr>
-        <w:t>5. Auditoria e Monitoramento</w:t>
-      </w:r>
-    </w:p>
-    <w:p>
-      <w:pPr>
-        <w:jc w:val="both"/>
-      </w:pPr>
-      <w:r>
-        <w:t xml:space="preserve">O sistema </w:t>
-      </w:r>
-      <w:proofErr w:type="spellStart"/>
-      <w:r>
-        <w:t>Onlinetests</w:t>
-      </w:r>
-      <w:proofErr w:type="spellEnd"/>
-      <w:r>
-        <w:t xml:space="preserve"> possui um módulo de auditoria completo, visível para a Coordenação Pedagógica, que rastreia e registra as seguintes atividades:</w:t>
-      </w:r>
-    </w:p>
-    <w:p>
-      <w:pPr>
-        <w:numPr>
-          <w:ilvl w:val="0"/>
-          <w:numId w:val="4"/>
-        </w:numPr>
-        <w:jc w:val="both"/>
-      </w:pPr>
-      <w:r>
-        <w:rPr>
-          <w:b/>
-          <w:bCs/>
-        </w:rPr>
-        <w:t>Acessos Externos:</w:t>
-      </w:r>
-      <w:r>
-        <w:t xml:space="preserve"> Qualquer tentativa de acesso ou resolução de prova realizada fora do ambiente escolar é </w:t>
-      </w:r>
-      <w:r>
-        <w:rPr>
-          <w:b/>
-          <w:bCs/>
-        </w:rPr>
-        <w:t>rastreada</w:t>
-      </w:r>
-      <w:r>
-        <w:t>, informando o endereço de IP, a data e a hora exata do acesso.</w:t>
-      </w:r>
-    </w:p>
-    <w:p>
-      <w:pPr>
-        <w:numPr>
-          <w:ilvl w:val="0"/>
-          <w:numId w:val="4"/>
-        </w:numPr>
-        <w:jc w:val="both"/>
-      </w:pPr>
-      <w:r>
-        <w:rPr>
-          <w:b/>
-          <w:bCs/>
-        </w:rPr>
-        <w:t>Atividades Docentes:</w:t>
-      </w:r>
-      <w:r>
-        <w:t xml:space="preserve"> A auditoria monitora todas as ações de </w:t>
-      </w:r>
-      <w:r>
-        <w:rPr>
-          <w:b/>
-          <w:bCs/>
-        </w:rPr>
-        <w:t>inclusão, edição e exclusão de questões</w:t>
-      </w:r>
-      <w:r>
-        <w:t>, bem como a criação de provas e as correções realizadas pelos professores.</w:t>
-      </w:r>
-    </w:p>
-    <w:p>
-      <w:pPr>
-        <w:jc w:val="both"/>
-      </w:pPr>
-      <w:r>
-        <w:rPr>
-          <w:b/>
-          <w:bCs/>
-        </w:rPr>
-        <w:t>6. Aplicação Remota (Não Aconselhada)</w:t>
-      </w:r>
-    </w:p>
-    <w:p>
-      <w:pPr>
-        <w:jc w:val="both"/>
-      </w:pPr>
-      <w:r>
-        <w:t xml:space="preserve">A aplicação de avaliações para que os alunos as realizem em casa (ou em qualquer ambiente não controlado) é </w:t>
-      </w:r>
-      <w:r>
-        <w:rPr>
-          <w:b/>
-          <w:bCs/>
-        </w:rPr>
-        <w:t>fortemente desaconselhada</w:t>
-      </w:r>
-      <w:r>
-        <w:t xml:space="preserve">. Embora o sistema possua o mecanismo de bloqueio de tela, não é possível impedir que o aluno utilize um segundo dispositivo (outro computador, smartphone, </w:t>
-      </w:r>
-      <w:proofErr w:type="gramStart"/>
-      <w:r>
-        <w:t>tablet, etc.</w:t>
-      </w:r>
-      <w:proofErr w:type="gramEnd"/>
-      <w:r>
-        <w:t>) para realizar consultas, comprometendo a fidedignidade da avaliação.</w:t>
-      </w:r>
-    </w:p>
-    <w:p>
-      <w:pPr>
-        <w:jc w:val="both"/>
-      </w:pPr>
-      <w:r>
-        <w:rPr>
-          <w:b/>
-          <w:bCs/>
-        </w:rPr>
-        <w:t>7. Conscientização dos Alunos e Termo de Responsabilidade</w:t>
-      </w:r>
-    </w:p>
-    <w:p>
-      <w:pPr>
-        <w:numPr>
-          <w:ilvl w:val="0"/>
-          <w:numId w:val="5"/>
-        </w:numPr>
-        <w:jc w:val="both"/>
-      </w:pPr>
-      <w:r>
-        <w:rPr>
-          <w:b/>
-          <w:bCs/>
-        </w:rPr>
-        <w:t>Regras da Prova:</w:t>
-      </w:r>
-      <w:r>
-        <w:t xml:space="preserve"> Os alunos devem ser orientados a ler atentamente todas as regras e instruções que são exibidas na tela antes de clicar no botão "Iniciar Prova".</w:t>
-      </w:r>
-    </w:p>
-    <w:p>
-      <w:pPr>
-        <w:numPr>
-          <w:ilvl w:val="0"/>
-          <w:numId w:val="5"/>
-        </w:numPr>
-        <w:jc w:val="both"/>
-      </w:pPr>
-      <w:r>
-        <w:rPr>
-          <w:b/>
-          <w:bCs/>
-        </w:rPr>
-        <w:t>Comunicação:</w:t>
-      </w:r>
-      <w:r>
-        <w:t xml:space="preserve"> A Coordenação Pedagógica e os professores devem garantir que todos os alunos estejam plenamente informados sobre as regras de utilização do sistema, as funcionalidades de segurança e as consequências em caso de violação.</w:t>
-      </w:r>
-    </w:p>
-    <w:p>
-      <w:pPr>
-        <w:numPr>
-          <w:ilvl w:val="0"/>
-          <w:numId w:val="5"/>
-        </w:numPr>
-        <w:jc w:val="both"/>
       </w:pPr>
       <w:r>
         <w:rPr>
@@ -685,51 +589,177 @@
           <w:bCs/>
         </w:rPr>
         <w:lastRenderedPageBreak/>
-        <w:t>Termo de Ciência:</w:t>
-      </w:r>
-      <w:r>
-        <w:t xml:space="preserve"> Será elaborado um </w:t>
-      </w:r>
-      <w:r>
+        <w:t>5.2. Responsabilidades da Equipe de TI</w:t>
+      </w:r>
+    </w:p>
+    <w:p>
+      <w:pPr>
+        <w:numPr>
+          <w:ilvl w:val="0"/>
+          <w:numId w:val="11"/>
+        </w:numPr>
+        <w:jc w:val="both"/>
+      </w:pPr>
+      <w:r>
+        <w:t xml:space="preserve">Instalação e Atualização do App: Garantir que o </w:t>
+      </w:r>
+      <w:proofErr w:type="spellStart"/>
+      <w:r>
+        <w:t>OnlineTests</w:t>
+      </w:r>
+      <w:proofErr w:type="spellEnd"/>
+      <w:r>
+        <w:t xml:space="preserve"> App esteja instalado e atualizado em todos os dispositivos da instituição que serão usados para as avaliações.</w:t>
+      </w:r>
+    </w:p>
+    <w:p>
+      <w:pPr>
+        <w:numPr>
+          <w:ilvl w:val="0"/>
+          <w:numId w:val="11"/>
+        </w:numPr>
+        <w:jc w:val="both"/>
+      </w:pPr>
+      <w:r>
+        <w:t>Infraestrutura de Rede: Assegurar que a rede Wi-Fi da escola esteja funcional para o download inicial das provas e a sincronização final das respostas.</w:t>
+      </w:r>
+    </w:p>
+    <w:p>
+      <w:pPr>
+        <w:jc w:val="both"/>
         <w:rPr>
           <w:b/>
           <w:bCs/>
         </w:rPr>
-        <w:t>"Termo de Ciência e Responsabilidade sobre as Avaliações Online"</w:t>
-      </w:r>
-      <w:r>
-        <w:t>, que deverá ser assinado por todos os alunos e seus responsáveis (se menores de idade). Este documento formalizará que o aluno está ciente de todos os procedimentos administrativos e regras para a resolução das provas no sistema.</w:t>
-      </w:r>
-    </w:p>
-    <w:p>
-      <w:pPr>
-        <w:jc w:val="both"/>
-      </w:pPr>
-      <w:r>
-        <w:t>Contamos com a colaboração de todos para que o processo de avaliação em nossa instituição seja justo, seguro e eficaz, refletindo o real aprendizado de nossos alunos.</w:t>
-      </w:r>
-    </w:p>
-    <w:p>
-      <w:pPr>
-        <w:jc w:val="both"/>
-      </w:pPr>
-      <w:r>
-        <w:t>Atenciosamente,</w:t>
-      </w:r>
-    </w:p>
-    <w:p>
-      <w:pPr>
-        <w:jc w:val="both"/>
       </w:pPr>
       <w:r>
         <w:rPr>
           <w:b/>
           <w:bCs/>
         </w:rPr>
-        <w:t>[Seu Nome/Nome Fictício]</w:t>
-      </w:r>
-      <w:r>
-        <w:t xml:space="preserve"> Coordenação Pedagógica</w:t>
+        <w:t>6. Auditoria e Monitoramento</w:t>
+      </w:r>
+    </w:p>
+    <w:p>
+      <w:pPr>
+        <w:jc w:val="both"/>
+      </w:pPr>
+      <w:r>
+        <w:t>A Coordenação Pedagógica tem acesso ao Painel de Auditoria, que rastreia e registra todas as atividades críticas, incluindo:</w:t>
+      </w:r>
+    </w:p>
+    <w:p>
+      <w:pPr>
+        <w:numPr>
+          <w:ilvl w:val="0"/>
+          <w:numId w:val="12"/>
+        </w:numPr>
+        <w:jc w:val="both"/>
+      </w:pPr>
+      <w:r>
+        <w:t>Logins (bem-sucedidos e falhos) e o endereço de IP de origem.</w:t>
+      </w:r>
+    </w:p>
+    <w:p>
+      <w:pPr>
+        <w:numPr>
+          <w:ilvl w:val="0"/>
+          <w:numId w:val="12"/>
+        </w:numPr>
+        <w:jc w:val="both"/>
+      </w:pPr>
+      <w:r>
+        <w:t>Criação, edição e exclusão de usuários, questões e modelos de avaliação.</w:t>
+      </w:r>
+    </w:p>
+    <w:p>
+      <w:pPr>
+        <w:numPr>
+          <w:ilvl w:val="0"/>
+          <w:numId w:val="12"/>
+        </w:numPr>
+        <w:jc w:val="both"/>
+      </w:pPr>
+      <w:r>
+        <w:t>Geração de todos os relatórios administrativos e pedagógicos.</w:t>
+      </w:r>
+    </w:p>
+    <w:p>
+      <w:pPr>
+        <w:jc w:val="both"/>
+        <w:rPr>
+          <w:b/>
+          <w:bCs/>
+        </w:rPr>
+      </w:pPr>
+      <w:r>
+        <w:rPr>
+          <w:b/>
+          <w:bCs/>
+        </w:rPr>
+        <w:t>7. Conscientização e Termos de Uso</w:t>
+      </w:r>
+    </w:p>
+    <w:p>
+      <w:pPr>
+        <w:numPr>
+          <w:ilvl w:val="0"/>
+          <w:numId w:val="13"/>
+        </w:numPr>
+        <w:jc w:val="both"/>
+      </w:pPr>
+      <w:r>
+        <w:rPr>
+          <w:b/>
+          <w:bCs/>
+        </w:rPr>
+        <w:t>Orientações Claras:</w:t>
+      </w:r>
+      <w:r>
+        <w:t xml:space="preserve"> Os professores devem orientar os alunos sobre o funcionamento do aplicativo e as regras de conduta durante a avaliação.</w:t>
+      </w:r>
+    </w:p>
+    <w:p>
+      <w:pPr>
+        <w:numPr>
+          <w:ilvl w:val="0"/>
+          <w:numId w:val="13"/>
+        </w:numPr>
+        <w:jc w:val="both"/>
+      </w:pPr>
+      <w:r>
+        <w:rPr>
+          <w:b/>
+          <w:bCs/>
+        </w:rPr>
+        <w:t>Termos de Uso:</w:t>
+      </w:r>
+      <w:r>
+        <w:t xml:space="preserve"> No primeiro acesso, todos os usuários (Coordenadores, Professores e Alunos) devem ler e aceitar os Termos de Uso e Política de Privacidade da plataforma, formalizando a ciência sobre os procedimentos.</w:t>
+      </w:r>
+    </w:p>
+    <w:p>
+      <w:pPr>
+        <w:jc w:val="both"/>
+      </w:pPr>
+      <w:r>
+        <w:t>Contamos com a colaboração de todos para que o processo de avaliação em nossa instituição seja justo, seguro e eficaz.</w:t>
+      </w:r>
+    </w:p>
+    <w:p>
+      <w:pPr>
+        <w:jc w:val="both"/>
+      </w:pPr>
+      <w:r>
+        <w:t>Atenciosamente,</w:t>
+      </w:r>
+    </w:p>
+    <w:p>
+      <w:pPr>
+        <w:jc w:val="both"/>
+      </w:pPr>
+      <w:r>
+        <w:t>A Coordenação Pedagógica</w:t>
       </w:r>
     </w:p>
     <w:p>
@@ -750,6 +780,304 @@
 <file path=word/numbering.xml><?xml version="1.0" encoding="utf-8"?>
 <w:numbering xmlns:wpc="http://schemas.microsoft.com/office/word/2010/wordprocessingCanvas" xmlns:cx="http://schemas.microsoft.com/office/drawing/2014/chartex" xmlns:cx1="http://schemas.microsoft.com/office/drawing/2015/9/8/chartex" xmlns:cx2="http://schemas.microsoft.com/office/drawing/2015/10/21/chartex" xmlns:cx3="http://schemas.microsoft.com/office/drawing/2016/5/9/chartex" xmlns:cx4="http://schemas.microsoft.com/office/drawing/2016/5/10/chartex" xmlns:cx5="http://schemas.microsoft.com/office/drawing/2016/5/11/chartex" xmlns:cx6="http://schemas.microsoft.com/office/drawing/2016/5/12/chartex" xmlns:cx7="http://schemas.microsoft.com/office/drawing/2016/5/13/chartex" xmlns:cx8="http://schemas.microsoft.com/office/drawing/2016/5/14/chartex" xmlns:mc="http://schemas.openxmlformats.org/markup-compatibility/2006" xmlns:aink="http://schemas.microsoft.com/office/drawing/2016/ink" xmlns:am3d="http://schemas.microsoft.com/office/drawing/2017/model3d" xmlns:o="urn:schemas-microsoft-com:office:office" xmlns:oel="http://schemas.microsoft.com/office/2019/extlst" xmlns:r="http://schemas.openxmlformats.org/officeDocument/2006/relationships" xmlns:m="http://schemas.openxmlformats.org/officeDocument/2006/math" xmlns:v="urn:schemas-microsoft-com:vml" xmlns:wp14="http://schemas.microsoft.com/office/word/2010/wordprocessingDrawing" xmlns:wp="http://schemas.openxmlformats.org/drawingml/2006/wordprocessingDrawing" xmlns:w10="urn:schemas-microsoft-com:office:word" xmlns:w="http://schemas.openxmlformats.org/wordprocessingml/2006/main" xmlns:w14="http://schemas.microsoft.com/office/word/2010/wordml" xmlns:w15="http://schemas.microsoft.com/office/word/2012/wordml" xmlns:w16cex="http://schemas.microsoft.com/office/word/2018/wordml/cex" xmlns:w16cid="http://schemas.microsoft.com/office/word/2016/wordml/cid" xmlns:w16="http://schemas.microsoft.com/office/word/2018/wordml" xmlns:w16du="http://schemas.microsoft.com/office/word/2023/wordml/word16du" xmlns:w16sdtdh="http://schemas.microsoft.com/office/word/2020/wordml/sdtdatahash" xmlns:w16sdtfl="http://schemas.microsoft.com/office/word/2024/wordml/sdtformatlock" xmlns:w16se="http://schemas.microsoft.com/office/word/2015/wordml/symex" xmlns:wpg="http://schemas.microsoft.com/office/word/2010/wordprocessingGroup" xmlns:wpi="http://schemas.microsoft.com/office/word/2010/wordprocessingInk" xmlns:wne="http://schemas.microsoft.com/office/word/2006/wordml" xmlns:wps="http://schemas.microsoft.com/office/word/2010/wordprocessingShape" mc:Ignorable="w14 w15 w16se w16cid w16 w16cex w16sdtdh w16sdtfl w16du wp14">
   <w:abstractNum w:abstractNumId="0" w15:restartNumberingAfterBreak="0">
+    <w:nsid w:val="01D02E1B"/>
+    <w:multiLevelType w:val="multilevel"/>
+    <w:tmpl w:val="F43C3990"/>
+    <w:lvl w:ilvl="0">
+      <w:start w:val="1"/>
+      <w:numFmt w:val="bullet"/>
+      <w:lvlText w:val=""/>
+      <w:lvlJc w:val="left"/>
+      <w:pPr>
+        <w:tabs>
+          <w:tab w:val="num" w:pos="720"/>
+        </w:tabs>
+        <w:ind w:left="720" w:hanging="360"/>
+      </w:pPr>
+      <w:rPr>
+        <w:rFonts w:ascii="Symbol" w:hAnsi="Symbol" w:hint="default"/>
+        <w:sz w:val="20"/>
+      </w:rPr>
+    </w:lvl>
+    <w:lvl w:ilvl="1" w:tentative="1">
+      <w:start w:val="1"/>
+      <w:numFmt w:val="bullet"/>
+      <w:lvlText w:val="o"/>
+      <w:lvlJc w:val="left"/>
+      <w:pPr>
+        <w:tabs>
+          <w:tab w:val="num" w:pos="1440"/>
+        </w:tabs>
+        <w:ind w:left="1440" w:hanging="360"/>
+      </w:pPr>
+      <w:rPr>
+        <w:rFonts w:ascii="Courier New" w:hAnsi="Courier New" w:hint="default"/>
+        <w:sz w:val="20"/>
+      </w:rPr>
+    </w:lvl>
+    <w:lvl w:ilvl="2" w:tentative="1">
+      <w:start w:val="1"/>
+      <w:numFmt w:val="bullet"/>
+      <w:lvlText w:val=""/>
+      <w:lvlJc w:val="left"/>
+      <w:pPr>
+        <w:tabs>
+          <w:tab w:val="num" w:pos="2160"/>
+        </w:tabs>
+        <w:ind w:left="2160" w:hanging="360"/>
+      </w:pPr>
+      <w:rPr>
+        <w:rFonts w:ascii="Wingdings" w:hAnsi="Wingdings" w:hint="default"/>
+        <w:sz w:val="20"/>
+      </w:rPr>
+    </w:lvl>
+    <w:lvl w:ilvl="3" w:tentative="1">
+      <w:start w:val="1"/>
+      <w:numFmt w:val="bullet"/>
+      <w:lvlText w:val=""/>
+      <w:lvlJc w:val="left"/>
+      <w:pPr>
+        <w:tabs>
+          <w:tab w:val="num" w:pos="2880"/>
+        </w:tabs>
+        <w:ind w:left="2880" w:hanging="360"/>
+      </w:pPr>
+      <w:rPr>
+        <w:rFonts w:ascii="Wingdings" w:hAnsi="Wingdings" w:hint="default"/>
+        <w:sz w:val="20"/>
+      </w:rPr>
+    </w:lvl>
+    <w:lvl w:ilvl="4" w:tentative="1">
+      <w:start w:val="1"/>
+      <w:numFmt w:val="bullet"/>
+      <w:lvlText w:val=""/>
+      <w:lvlJc w:val="left"/>
+      <w:pPr>
+        <w:tabs>
+          <w:tab w:val="num" w:pos="3600"/>
+        </w:tabs>
+        <w:ind w:left="3600" w:hanging="360"/>
+      </w:pPr>
+      <w:rPr>
+        <w:rFonts w:ascii="Wingdings" w:hAnsi="Wingdings" w:hint="default"/>
+        <w:sz w:val="20"/>
+      </w:rPr>
+    </w:lvl>
+    <w:lvl w:ilvl="5" w:tentative="1">
+      <w:start w:val="1"/>
+      <w:numFmt w:val="bullet"/>
+      <w:lvlText w:val=""/>
+      <w:lvlJc w:val="left"/>
+      <w:pPr>
+        <w:tabs>
+          <w:tab w:val="num" w:pos="4320"/>
+        </w:tabs>
+        <w:ind w:left="4320" w:hanging="360"/>
+      </w:pPr>
+      <w:rPr>
+        <w:rFonts w:ascii="Wingdings" w:hAnsi="Wingdings" w:hint="default"/>
+        <w:sz w:val="20"/>
+      </w:rPr>
+    </w:lvl>
+    <w:lvl w:ilvl="6" w:tentative="1">
+      <w:start w:val="1"/>
+      <w:numFmt w:val="bullet"/>
+      <w:lvlText w:val=""/>
+      <w:lvlJc w:val="left"/>
+      <w:pPr>
+        <w:tabs>
+          <w:tab w:val="num" w:pos="5040"/>
+        </w:tabs>
+        <w:ind w:left="5040" w:hanging="360"/>
+      </w:pPr>
+      <w:rPr>
+        <w:rFonts w:ascii="Wingdings" w:hAnsi="Wingdings" w:hint="default"/>
+        <w:sz w:val="20"/>
+      </w:rPr>
+    </w:lvl>
+    <w:lvl w:ilvl="7" w:tentative="1">
+      <w:start w:val="1"/>
+      <w:numFmt w:val="bullet"/>
+      <w:lvlText w:val=""/>
+      <w:lvlJc w:val="left"/>
+      <w:pPr>
+        <w:tabs>
+          <w:tab w:val="num" w:pos="5760"/>
+        </w:tabs>
+        <w:ind w:left="5760" w:hanging="360"/>
+      </w:pPr>
+      <w:rPr>
+        <w:rFonts w:ascii="Wingdings" w:hAnsi="Wingdings" w:hint="default"/>
+        <w:sz w:val="20"/>
+      </w:rPr>
+    </w:lvl>
+    <w:lvl w:ilvl="8" w:tentative="1">
+      <w:start w:val="1"/>
+      <w:numFmt w:val="bullet"/>
+      <w:lvlText w:val=""/>
+      <w:lvlJc w:val="left"/>
+      <w:pPr>
+        <w:tabs>
+          <w:tab w:val="num" w:pos="6480"/>
+        </w:tabs>
+        <w:ind w:left="6480" w:hanging="360"/>
+      </w:pPr>
+      <w:rPr>
+        <w:rFonts w:ascii="Wingdings" w:hAnsi="Wingdings" w:hint="default"/>
+        <w:sz w:val="20"/>
+      </w:rPr>
+    </w:lvl>
+  </w:abstractNum>
+  <w:abstractNum w:abstractNumId="1" w15:restartNumberingAfterBreak="0">
+    <w:nsid w:val="07D63B60"/>
+    <w:multiLevelType w:val="multilevel"/>
+    <w:tmpl w:val="31BED430"/>
+    <w:lvl w:ilvl="0">
+      <w:start w:val="1"/>
+      <w:numFmt w:val="bullet"/>
+      <w:lvlText w:val=""/>
+      <w:lvlJc w:val="left"/>
+      <w:pPr>
+        <w:tabs>
+          <w:tab w:val="num" w:pos="720"/>
+        </w:tabs>
+        <w:ind w:left="720" w:hanging="360"/>
+      </w:pPr>
+      <w:rPr>
+        <w:rFonts w:ascii="Symbol" w:hAnsi="Symbol" w:hint="default"/>
+        <w:sz w:val="20"/>
+      </w:rPr>
+    </w:lvl>
+    <w:lvl w:ilvl="1" w:tentative="1">
+      <w:start w:val="1"/>
+      <w:numFmt w:val="bullet"/>
+      <w:lvlText w:val="o"/>
+      <w:lvlJc w:val="left"/>
+      <w:pPr>
+        <w:tabs>
+          <w:tab w:val="num" w:pos="1440"/>
+        </w:tabs>
+        <w:ind w:left="1440" w:hanging="360"/>
+      </w:pPr>
+      <w:rPr>
+        <w:rFonts w:ascii="Courier New" w:hAnsi="Courier New" w:hint="default"/>
+        <w:sz w:val="20"/>
+      </w:rPr>
+    </w:lvl>
+    <w:lvl w:ilvl="2" w:tentative="1">
+      <w:start w:val="1"/>
+      <w:numFmt w:val="bullet"/>
+      <w:lvlText w:val=""/>
+      <w:lvlJc w:val="left"/>
+      <w:pPr>
+        <w:tabs>
+          <w:tab w:val="num" w:pos="2160"/>
+        </w:tabs>
+        <w:ind w:left="2160" w:hanging="360"/>
+      </w:pPr>
+      <w:rPr>
+        <w:rFonts w:ascii="Wingdings" w:hAnsi="Wingdings" w:hint="default"/>
+        <w:sz w:val="20"/>
+      </w:rPr>
+    </w:lvl>
+    <w:lvl w:ilvl="3" w:tentative="1">
+      <w:start w:val="1"/>
+      <w:numFmt w:val="bullet"/>
+      <w:lvlText w:val=""/>
+      <w:lvlJc w:val="left"/>
+      <w:pPr>
+        <w:tabs>
+          <w:tab w:val="num" w:pos="2880"/>
+        </w:tabs>
+        <w:ind w:left="2880" w:hanging="360"/>
+      </w:pPr>
+      <w:rPr>
+        <w:rFonts w:ascii="Wingdings" w:hAnsi="Wingdings" w:hint="default"/>
+        <w:sz w:val="20"/>
+      </w:rPr>
+    </w:lvl>
+    <w:lvl w:ilvl="4" w:tentative="1">
+      <w:start w:val="1"/>
+      <w:numFmt w:val="bullet"/>
+      <w:lvlText w:val=""/>
+      <w:lvlJc w:val="left"/>
+      <w:pPr>
+        <w:tabs>
+          <w:tab w:val="num" w:pos="3600"/>
+        </w:tabs>
+        <w:ind w:left="3600" w:hanging="360"/>
+      </w:pPr>
+      <w:rPr>
+        <w:rFonts w:ascii="Wingdings" w:hAnsi="Wingdings" w:hint="default"/>
+        <w:sz w:val="20"/>
+      </w:rPr>
+    </w:lvl>
+    <w:lvl w:ilvl="5" w:tentative="1">
+      <w:start w:val="1"/>
+      <w:numFmt w:val="bullet"/>
+      <w:lvlText w:val=""/>
+      <w:lvlJc w:val="left"/>
+      <w:pPr>
+        <w:tabs>
+          <w:tab w:val="num" w:pos="4320"/>
+        </w:tabs>
+        <w:ind w:left="4320" w:hanging="360"/>
+      </w:pPr>
+      <w:rPr>
+        <w:rFonts w:ascii="Wingdings" w:hAnsi="Wingdings" w:hint="default"/>
+        <w:sz w:val="20"/>
+      </w:rPr>
+    </w:lvl>
+    <w:lvl w:ilvl="6" w:tentative="1">
+      <w:start w:val="1"/>
+      <w:numFmt w:val="bullet"/>
+      <w:lvlText w:val=""/>
+      <w:lvlJc w:val="left"/>
+      <w:pPr>
+        <w:tabs>
+          <w:tab w:val="num" w:pos="5040"/>
+        </w:tabs>
+        <w:ind w:left="5040" w:hanging="360"/>
+      </w:pPr>
+      <w:rPr>
+        <w:rFonts w:ascii="Wingdings" w:hAnsi="Wingdings" w:hint="default"/>
+        <w:sz w:val="20"/>
+      </w:rPr>
+    </w:lvl>
+    <w:lvl w:ilvl="7" w:tentative="1">
+      <w:start w:val="1"/>
+      <w:numFmt w:val="bullet"/>
+      <w:lvlText w:val=""/>
+      <w:lvlJc w:val="left"/>
+      <w:pPr>
+        <w:tabs>
+          <w:tab w:val="num" w:pos="5760"/>
+        </w:tabs>
+        <w:ind w:left="5760" w:hanging="360"/>
+      </w:pPr>
+      <w:rPr>
+        <w:rFonts w:ascii="Wingdings" w:hAnsi="Wingdings" w:hint="default"/>
+        <w:sz w:val="20"/>
+      </w:rPr>
+    </w:lvl>
+    <w:lvl w:ilvl="8" w:tentative="1">
+      <w:start w:val="1"/>
+      <w:numFmt w:val="bullet"/>
+      <w:lvlText w:val=""/>
+      <w:lvlJc w:val="left"/>
+      <w:pPr>
+        <w:tabs>
+          <w:tab w:val="num" w:pos="6480"/>
+        </w:tabs>
+        <w:ind w:left="6480" w:hanging="360"/>
+      </w:pPr>
+      <w:rPr>
+        <w:rFonts w:ascii="Wingdings" w:hAnsi="Wingdings" w:hint="default"/>
+        <w:sz w:val="20"/>
+      </w:rPr>
+    </w:lvl>
+  </w:abstractNum>
+  <w:abstractNum w:abstractNumId="2" w15:restartNumberingAfterBreak="0">
     <w:nsid w:val="19B02BB0"/>
     <w:multiLevelType w:val="multilevel"/>
     <w:tmpl w:val="86500F6A"/>
@@ -898,7 +1226,7 @@
       </w:rPr>
     </w:lvl>
   </w:abstractNum>
-  <w:abstractNum w:abstractNumId="1" w15:restartNumberingAfterBreak="0">
+  <w:abstractNum w:abstractNumId="3" w15:restartNumberingAfterBreak="0">
     <w:nsid w:val="29C224E0"/>
     <w:multiLevelType w:val="multilevel"/>
     <w:tmpl w:val="B232DB22"/>
@@ -1047,7 +1375,7 @@
       </w:rPr>
     </w:lvl>
   </w:abstractNum>
-  <w:abstractNum w:abstractNumId="2" w15:restartNumberingAfterBreak="0">
+  <w:abstractNum w:abstractNumId="4" w15:restartNumberingAfterBreak="0">
     <w:nsid w:val="37AB64F0"/>
     <w:multiLevelType w:val="multilevel"/>
     <w:tmpl w:val="27CAD20A"/>
@@ -1196,7 +1524,305 @@
       </w:rPr>
     </w:lvl>
   </w:abstractNum>
-  <w:abstractNum w:abstractNumId="3" w15:restartNumberingAfterBreak="0">
+  <w:abstractNum w:abstractNumId="5" w15:restartNumberingAfterBreak="0">
+    <w:nsid w:val="405B2622"/>
+    <w:multiLevelType w:val="multilevel"/>
+    <w:tmpl w:val="44B2F366"/>
+    <w:lvl w:ilvl="0">
+      <w:start w:val="1"/>
+      <w:numFmt w:val="bullet"/>
+      <w:lvlText w:val=""/>
+      <w:lvlJc w:val="left"/>
+      <w:pPr>
+        <w:tabs>
+          <w:tab w:val="num" w:pos="720"/>
+        </w:tabs>
+        <w:ind w:left="720" w:hanging="360"/>
+      </w:pPr>
+      <w:rPr>
+        <w:rFonts w:ascii="Symbol" w:hAnsi="Symbol" w:hint="default"/>
+        <w:sz w:val="20"/>
+      </w:rPr>
+    </w:lvl>
+    <w:lvl w:ilvl="1" w:tentative="1">
+      <w:start w:val="1"/>
+      <w:numFmt w:val="bullet"/>
+      <w:lvlText w:val="o"/>
+      <w:lvlJc w:val="left"/>
+      <w:pPr>
+        <w:tabs>
+          <w:tab w:val="num" w:pos="1440"/>
+        </w:tabs>
+        <w:ind w:left="1440" w:hanging="360"/>
+      </w:pPr>
+      <w:rPr>
+        <w:rFonts w:ascii="Courier New" w:hAnsi="Courier New" w:hint="default"/>
+        <w:sz w:val="20"/>
+      </w:rPr>
+    </w:lvl>
+    <w:lvl w:ilvl="2" w:tentative="1">
+      <w:start w:val="1"/>
+      <w:numFmt w:val="bullet"/>
+      <w:lvlText w:val=""/>
+      <w:lvlJc w:val="left"/>
+      <w:pPr>
+        <w:tabs>
+          <w:tab w:val="num" w:pos="2160"/>
+        </w:tabs>
+        <w:ind w:left="2160" w:hanging="360"/>
+      </w:pPr>
+      <w:rPr>
+        <w:rFonts w:ascii="Wingdings" w:hAnsi="Wingdings" w:hint="default"/>
+        <w:sz w:val="20"/>
+      </w:rPr>
+    </w:lvl>
+    <w:lvl w:ilvl="3" w:tentative="1">
+      <w:start w:val="1"/>
+      <w:numFmt w:val="bullet"/>
+      <w:lvlText w:val=""/>
+      <w:lvlJc w:val="left"/>
+      <w:pPr>
+        <w:tabs>
+          <w:tab w:val="num" w:pos="2880"/>
+        </w:tabs>
+        <w:ind w:left="2880" w:hanging="360"/>
+      </w:pPr>
+      <w:rPr>
+        <w:rFonts w:ascii="Wingdings" w:hAnsi="Wingdings" w:hint="default"/>
+        <w:sz w:val="20"/>
+      </w:rPr>
+    </w:lvl>
+    <w:lvl w:ilvl="4" w:tentative="1">
+      <w:start w:val="1"/>
+      <w:numFmt w:val="bullet"/>
+      <w:lvlText w:val=""/>
+      <w:lvlJc w:val="left"/>
+      <w:pPr>
+        <w:tabs>
+          <w:tab w:val="num" w:pos="3600"/>
+        </w:tabs>
+        <w:ind w:left="3600" w:hanging="360"/>
+      </w:pPr>
+      <w:rPr>
+        <w:rFonts w:ascii="Wingdings" w:hAnsi="Wingdings" w:hint="default"/>
+        <w:sz w:val="20"/>
+      </w:rPr>
+    </w:lvl>
+    <w:lvl w:ilvl="5" w:tentative="1">
+      <w:start w:val="1"/>
+      <w:numFmt w:val="bullet"/>
+      <w:lvlText w:val=""/>
+      <w:lvlJc w:val="left"/>
+      <w:pPr>
+        <w:tabs>
+          <w:tab w:val="num" w:pos="4320"/>
+        </w:tabs>
+        <w:ind w:left="4320" w:hanging="360"/>
+      </w:pPr>
+      <w:rPr>
+        <w:rFonts w:ascii="Wingdings" w:hAnsi="Wingdings" w:hint="default"/>
+        <w:sz w:val="20"/>
+      </w:rPr>
+    </w:lvl>
+    <w:lvl w:ilvl="6" w:tentative="1">
+      <w:start w:val="1"/>
+      <w:numFmt w:val="bullet"/>
+      <w:lvlText w:val=""/>
+      <w:lvlJc w:val="left"/>
+      <w:pPr>
+        <w:tabs>
+          <w:tab w:val="num" w:pos="5040"/>
+        </w:tabs>
+        <w:ind w:left="5040" w:hanging="360"/>
+      </w:pPr>
+      <w:rPr>
+        <w:rFonts w:ascii="Wingdings" w:hAnsi="Wingdings" w:hint="default"/>
+        <w:sz w:val="20"/>
+      </w:rPr>
+    </w:lvl>
+    <w:lvl w:ilvl="7" w:tentative="1">
+      <w:start w:val="1"/>
+      <w:numFmt w:val="bullet"/>
+      <w:lvlText w:val=""/>
+      <w:lvlJc w:val="left"/>
+      <w:pPr>
+        <w:tabs>
+          <w:tab w:val="num" w:pos="5760"/>
+        </w:tabs>
+        <w:ind w:left="5760" w:hanging="360"/>
+      </w:pPr>
+      <w:rPr>
+        <w:rFonts w:ascii="Wingdings" w:hAnsi="Wingdings" w:hint="default"/>
+        <w:sz w:val="20"/>
+      </w:rPr>
+    </w:lvl>
+    <w:lvl w:ilvl="8" w:tentative="1">
+      <w:start w:val="1"/>
+      <w:numFmt w:val="bullet"/>
+      <w:lvlText w:val=""/>
+      <w:lvlJc w:val="left"/>
+      <w:pPr>
+        <w:tabs>
+          <w:tab w:val="num" w:pos="6480"/>
+        </w:tabs>
+        <w:ind w:left="6480" w:hanging="360"/>
+      </w:pPr>
+      <w:rPr>
+        <w:rFonts w:ascii="Wingdings" w:hAnsi="Wingdings" w:hint="default"/>
+        <w:sz w:val="20"/>
+      </w:rPr>
+    </w:lvl>
+  </w:abstractNum>
+  <w:abstractNum w:abstractNumId="6" w15:restartNumberingAfterBreak="0">
+    <w:nsid w:val="43AD7F09"/>
+    <w:multiLevelType w:val="multilevel"/>
+    <w:tmpl w:val="BAFAAD92"/>
+    <w:lvl w:ilvl="0">
+      <w:start w:val="1"/>
+      <w:numFmt w:val="bullet"/>
+      <w:lvlText w:val=""/>
+      <w:lvlJc w:val="left"/>
+      <w:pPr>
+        <w:tabs>
+          <w:tab w:val="num" w:pos="720"/>
+        </w:tabs>
+        <w:ind w:left="720" w:hanging="360"/>
+      </w:pPr>
+      <w:rPr>
+        <w:rFonts w:ascii="Symbol" w:hAnsi="Symbol" w:hint="default"/>
+        <w:sz w:val="20"/>
+      </w:rPr>
+    </w:lvl>
+    <w:lvl w:ilvl="1" w:tentative="1">
+      <w:start w:val="1"/>
+      <w:numFmt w:val="bullet"/>
+      <w:lvlText w:val="o"/>
+      <w:lvlJc w:val="left"/>
+      <w:pPr>
+        <w:tabs>
+          <w:tab w:val="num" w:pos="1440"/>
+        </w:tabs>
+        <w:ind w:left="1440" w:hanging="360"/>
+      </w:pPr>
+      <w:rPr>
+        <w:rFonts w:ascii="Courier New" w:hAnsi="Courier New" w:hint="default"/>
+        <w:sz w:val="20"/>
+      </w:rPr>
+    </w:lvl>
+    <w:lvl w:ilvl="2" w:tentative="1">
+      <w:start w:val="1"/>
+      <w:numFmt w:val="bullet"/>
+      <w:lvlText w:val=""/>
+      <w:lvlJc w:val="left"/>
+      <w:pPr>
+        <w:tabs>
+          <w:tab w:val="num" w:pos="2160"/>
+        </w:tabs>
+        <w:ind w:left="2160" w:hanging="360"/>
+      </w:pPr>
+      <w:rPr>
+        <w:rFonts w:ascii="Wingdings" w:hAnsi="Wingdings" w:hint="default"/>
+        <w:sz w:val="20"/>
+      </w:rPr>
+    </w:lvl>
+    <w:lvl w:ilvl="3" w:tentative="1">
+      <w:start w:val="1"/>
+      <w:numFmt w:val="bullet"/>
+      <w:lvlText w:val=""/>
+      <w:lvlJc w:val="left"/>
+      <w:pPr>
+        <w:tabs>
+          <w:tab w:val="num" w:pos="2880"/>
+        </w:tabs>
+        <w:ind w:left="2880" w:hanging="360"/>
+      </w:pPr>
+      <w:rPr>
+        <w:rFonts w:ascii="Wingdings" w:hAnsi="Wingdings" w:hint="default"/>
+        <w:sz w:val="20"/>
+      </w:rPr>
+    </w:lvl>
+    <w:lvl w:ilvl="4" w:tentative="1">
+      <w:start w:val="1"/>
+      <w:numFmt w:val="bullet"/>
+      <w:lvlText w:val=""/>
+      <w:lvlJc w:val="left"/>
+      <w:pPr>
+        <w:tabs>
+          <w:tab w:val="num" w:pos="3600"/>
+        </w:tabs>
+        <w:ind w:left="3600" w:hanging="360"/>
+      </w:pPr>
+      <w:rPr>
+        <w:rFonts w:ascii="Wingdings" w:hAnsi="Wingdings" w:hint="default"/>
+        <w:sz w:val="20"/>
+      </w:rPr>
+    </w:lvl>
+    <w:lvl w:ilvl="5" w:tentative="1">
+      <w:start w:val="1"/>
+      <w:numFmt w:val="bullet"/>
+      <w:lvlText w:val=""/>
+      <w:lvlJc w:val="left"/>
+      <w:pPr>
+        <w:tabs>
+          <w:tab w:val="num" w:pos="4320"/>
+        </w:tabs>
+        <w:ind w:left="4320" w:hanging="360"/>
+      </w:pPr>
+      <w:rPr>
+        <w:rFonts w:ascii="Wingdings" w:hAnsi="Wingdings" w:hint="default"/>
+        <w:sz w:val="20"/>
+      </w:rPr>
+    </w:lvl>
+    <w:lvl w:ilvl="6" w:tentative="1">
+      <w:start w:val="1"/>
+      <w:numFmt w:val="bullet"/>
+      <w:lvlText w:val=""/>
+      <w:lvlJc w:val="left"/>
+      <w:pPr>
+        <w:tabs>
+          <w:tab w:val="num" w:pos="5040"/>
+        </w:tabs>
+        <w:ind w:left="5040" w:hanging="360"/>
+      </w:pPr>
+      <w:rPr>
+        <w:rFonts w:ascii="Wingdings" w:hAnsi="Wingdings" w:hint="default"/>
+        <w:sz w:val="20"/>
+      </w:rPr>
+    </w:lvl>
+    <w:lvl w:ilvl="7" w:tentative="1">
+      <w:start w:val="1"/>
+      <w:numFmt w:val="bullet"/>
+      <w:lvlText w:val=""/>
+      <w:lvlJc w:val="left"/>
+      <w:pPr>
+        <w:tabs>
+          <w:tab w:val="num" w:pos="5760"/>
+        </w:tabs>
+        <w:ind w:left="5760" w:hanging="360"/>
+      </w:pPr>
+      <w:rPr>
+        <w:rFonts w:ascii="Wingdings" w:hAnsi="Wingdings" w:hint="default"/>
+        <w:sz w:val="20"/>
+      </w:rPr>
+    </w:lvl>
+    <w:lvl w:ilvl="8" w:tentative="1">
+      <w:start w:val="1"/>
+      <w:numFmt w:val="bullet"/>
+      <w:lvlText w:val=""/>
+      <w:lvlJc w:val="left"/>
+      <w:pPr>
+        <w:tabs>
+          <w:tab w:val="num" w:pos="6480"/>
+        </w:tabs>
+        <w:ind w:left="6480" w:hanging="360"/>
+      </w:pPr>
+      <w:rPr>
+        <w:rFonts w:ascii="Wingdings" w:hAnsi="Wingdings" w:hint="default"/>
+        <w:sz w:val="20"/>
+      </w:rPr>
+    </w:lvl>
+  </w:abstractNum>
+  <w:abstractNum w:abstractNumId="7" w15:restartNumberingAfterBreak="0">
     <w:nsid w:val="56291C59"/>
     <w:multiLevelType w:val="multilevel"/>
     <w:tmpl w:val="6F0A69CE"/>
@@ -1345,7 +1971,454 @@
       </w:rPr>
     </w:lvl>
   </w:abstractNum>
-  <w:abstractNum w:abstractNumId="4" w15:restartNumberingAfterBreak="0">
+  <w:abstractNum w:abstractNumId="8" w15:restartNumberingAfterBreak="0">
+    <w:nsid w:val="5C305925"/>
+    <w:multiLevelType w:val="multilevel"/>
+    <w:tmpl w:val="66BEEF36"/>
+    <w:lvl w:ilvl="0">
+      <w:start w:val="1"/>
+      <w:numFmt w:val="bullet"/>
+      <w:lvlText w:val=""/>
+      <w:lvlJc w:val="left"/>
+      <w:pPr>
+        <w:tabs>
+          <w:tab w:val="num" w:pos="720"/>
+        </w:tabs>
+        <w:ind w:left="720" w:hanging="360"/>
+      </w:pPr>
+      <w:rPr>
+        <w:rFonts w:ascii="Symbol" w:hAnsi="Symbol" w:hint="default"/>
+        <w:sz w:val="20"/>
+      </w:rPr>
+    </w:lvl>
+    <w:lvl w:ilvl="1" w:tentative="1">
+      <w:start w:val="1"/>
+      <w:numFmt w:val="bullet"/>
+      <w:lvlText w:val="o"/>
+      <w:lvlJc w:val="left"/>
+      <w:pPr>
+        <w:tabs>
+          <w:tab w:val="num" w:pos="1440"/>
+        </w:tabs>
+        <w:ind w:left="1440" w:hanging="360"/>
+      </w:pPr>
+      <w:rPr>
+        <w:rFonts w:ascii="Courier New" w:hAnsi="Courier New" w:hint="default"/>
+        <w:sz w:val="20"/>
+      </w:rPr>
+    </w:lvl>
+    <w:lvl w:ilvl="2" w:tentative="1">
+      <w:start w:val="1"/>
+      <w:numFmt w:val="bullet"/>
+      <w:lvlText w:val=""/>
+      <w:lvlJc w:val="left"/>
+      <w:pPr>
+        <w:tabs>
+          <w:tab w:val="num" w:pos="2160"/>
+        </w:tabs>
+        <w:ind w:left="2160" w:hanging="360"/>
+      </w:pPr>
+      <w:rPr>
+        <w:rFonts w:ascii="Wingdings" w:hAnsi="Wingdings" w:hint="default"/>
+        <w:sz w:val="20"/>
+      </w:rPr>
+    </w:lvl>
+    <w:lvl w:ilvl="3" w:tentative="1">
+      <w:start w:val="1"/>
+      <w:numFmt w:val="bullet"/>
+      <w:lvlText w:val=""/>
+      <w:lvlJc w:val="left"/>
+      <w:pPr>
+        <w:tabs>
+          <w:tab w:val="num" w:pos="2880"/>
+        </w:tabs>
+        <w:ind w:left="2880" w:hanging="360"/>
+      </w:pPr>
+      <w:rPr>
+        <w:rFonts w:ascii="Wingdings" w:hAnsi="Wingdings" w:hint="default"/>
+        <w:sz w:val="20"/>
+      </w:rPr>
+    </w:lvl>
+    <w:lvl w:ilvl="4" w:tentative="1">
+      <w:start w:val="1"/>
+      <w:numFmt w:val="bullet"/>
+      <w:lvlText w:val=""/>
+      <w:lvlJc w:val="left"/>
+      <w:pPr>
+        <w:tabs>
+          <w:tab w:val="num" w:pos="3600"/>
+        </w:tabs>
+        <w:ind w:left="3600" w:hanging="360"/>
+      </w:pPr>
+      <w:rPr>
+        <w:rFonts w:ascii="Wingdings" w:hAnsi="Wingdings" w:hint="default"/>
+        <w:sz w:val="20"/>
+      </w:rPr>
+    </w:lvl>
+    <w:lvl w:ilvl="5" w:tentative="1">
+      <w:start w:val="1"/>
+      <w:numFmt w:val="bullet"/>
+      <w:lvlText w:val=""/>
+      <w:lvlJc w:val="left"/>
+      <w:pPr>
+        <w:tabs>
+          <w:tab w:val="num" w:pos="4320"/>
+        </w:tabs>
+        <w:ind w:left="4320" w:hanging="360"/>
+      </w:pPr>
+      <w:rPr>
+        <w:rFonts w:ascii="Wingdings" w:hAnsi="Wingdings" w:hint="default"/>
+        <w:sz w:val="20"/>
+      </w:rPr>
+    </w:lvl>
+    <w:lvl w:ilvl="6" w:tentative="1">
+      <w:start w:val="1"/>
+      <w:numFmt w:val="bullet"/>
+      <w:lvlText w:val=""/>
+      <w:lvlJc w:val="left"/>
+      <w:pPr>
+        <w:tabs>
+          <w:tab w:val="num" w:pos="5040"/>
+        </w:tabs>
+        <w:ind w:left="5040" w:hanging="360"/>
+      </w:pPr>
+      <w:rPr>
+        <w:rFonts w:ascii="Wingdings" w:hAnsi="Wingdings" w:hint="default"/>
+        <w:sz w:val="20"/>
+      </w:rPr>
+    </w:lvl>
+    <w:lvl w:ilvl="7" w:tentative="1">
+      <w:start w:val="1"/>
+      <w:numFmt w:val="bullet"/>
+      <w:lvlText w:val=""/>
+      <w:lvlJc w:val="left"/>
+      <w:pPr>
+        <w:tabs>
+          <w:tab w:val="num" w:pos="5760"/>
+        </w:tabs>
+        <w:ind w:left="5760" w:hanging="360"/>
+      </w:pPr>
+      <w:rPr>
+        <w:rFonts w:ascii="Wingdings" w:hAnsi="Wingdings" w:hint="default"/>
+        <w:sz w:val="20"/>
+      </w:rPr>
+    </w:lvl>
+    <w:lvl w:ilvl="8" w:tentative="1">
+      <w:start w:val="1"/>
+      <w:numFmt w:val="bullet"/>
+      <w:lvlText w:val=""/>
+      <w:lvlJc w:val="left"/>
+      <w:pPr>
+        <w:tabs>
+          <w:tab w:val="num" w:pos="6480"/>
+        </w:tabs>
+        <w:ind w:left="6480" w:hanging="360"/>
+      </w:pPr>
+      <w:rPr>
+        <w:rFonts w:ascii="Wingdings" w:hAnsi="Wingdings" w:hint="default"/>
+        <w:sz w:val="20"/>
+      </w:rPr>
+    </w:lvl>
+  </w:abstractNum>
+  <w:abstractNum w:abstractNumId="9" w15:restartNumberingAfterBreak="0">
+    <w:nsid w:val="5EF352D0"/>
+    <w:multiLevelType w:val="multilevel"/>
+    <w:tmpl w:val="72F246E4"/>
+    <w:lvl w:ilvl="0">
+      <w:start w:val="1"/>
+      <w:numFmt w:val="bullet"/>
+      <w:lvlText w:val=""/>
+      <w:lvlJc w:val="left"/>
+      <w:pPr>
+        <w:tabs>
+          <w:tab w:val="num" w:pos="720"/>
+        </w:tabs>
+        <w:ind w:left="720" w:hanging="360"/>
+      </w:pPr>
+      <w:rPr>
+        <w:rFonts w:ascii="Symbol" w:hAnsi="Symbol" w:hint="default"/>
+        <w:sz w:val="20"/>
+      </w:rPr>
+    </w:lvl>
+    <w:lvl w:ilvl="1" w:tentative="1">
+      <w:start w:val="1"/>
+      <w:numFmt w:val="bullet"/>
+      <w:lvlText w:val="o"/>
+      <w:lvlJc w:val="left"/>
+      <w:pPr>
+        <w:tabs>
+          <w:tab w:val="num" w:pos="1440"/>
+        </w:tabs>
+        <w:ind w:left="1440" w:hanging="360"/>
+      </w:pPr>
+      <w:rPr>
+        <w:rFonts w:ascii="Courier New" w:hAnsi="Courier New" w:hint="default"/>
+        <w:sz w:val="20"/>
+      </w:rPr>
+    </w:lvl>
+    <w:lvl w:ilvl="2" w:tentative="1">
+      <w:start w:val="1"/>
+      <w:numFmt w:val="bullet"/>
+      <w:lvlText w:val=""/>
+      <w:lvlJc w:val="left"/>
+      <w:pPr>
+        <w:tabs>
+          <w:tab w:val="num" w:pos="2160"/>
+        </w:tabs>
+        <w:ind w:left="2160" w:hanging="360"/>
+      </w:pPr>
+      <w:rPr>
+        <w:rFonts w:ascii="Wingdings" w:hAnsi="Wingdings" w:hint="default"/>
+        <w:sz w:val="20"/>
+      </w:rPr>
+    </w:lvl>
+    <w:lvl w:ilvl="3" w:tentative="1">
+      <w:start w:val="1"/>
+      <w:numFmt w:val="bullet"/>
+      <w:lvlText w:val=""/>
+      <w:lvlJc w:val="left"/>
+      <w:pPr>
+        <w:tabs>
+          <w:tab w:val="num" w:pos="2880"/>
+        </w:tabs>
+        <w:ind w:left="2880" w:hanging="360"/>
+      </w:pPr>
+      <w:rPr>
+        <w:rFonts w:ascii="Wingdings" w:hAnsi="Wingdings" w:hint="default"/>
+        <w:sz w:val="20"/>
+      </w:rPr>
+    </w:lvl>
+    <w:lvl w:ilvl="4" w:tentative="1">
+      <w:start w:val="1"/>
+      <w:numFmt w:val="bullet"/>
+      <w:lvlText w:val=""/>
+      <w:lvlJc w:val="left"/>
+      <w:pPr>
+        <w:tabs>
+          <w:tab w:val="num" w:pos="3600"/>
+        </w:tabs>
+        <w:ind w:left="3600" w:hanging="360"/>
+      </w:pPr>
+      <w:rPr>
+        <w:rFonts w:ascii="Wingdings" w:hAnsi="Wingdings" w:hint="default"/>
+        <w:sz w:val="20"/>
+      </w:rPr>
+    </w:lvl>
+    <w:lvl w:ilvl="5" w:tentative="1">
+      <w:start w:val="1"/>
+      <w:numFmt w:val="bullet"/>
+      <w:lvlText w:val=""/>
+      <w:lvlJc w:val="left"/>
+      <w:pPr>
+        <w:tabs>
+          <w:tab w:val="num" w:pos="4320"/>
+        </w:tabs>
+        <w:ind w:left="4320" w:hanging="360"/>
+      </w:pPr>
+      <w:rPr>
+        <w:rFonts w:ascii="Wingdings" w:hAnsi="Wingdings" w:hint="default"/>
+        <w:sz w:val="20"/>
+      </w:rPr>
+    </w:lvl>
+    <w:lvl w:ilvl="6" w:tentative="1">
+      <w:start w:val="1"/>
+      <w:numFmt w:val="bullet"/>
+      <w:lvlText w:val=""/>
+      <w:lvlJc w:val="left"/>
+      <w:pPr>
+        <w:tabs>
+          <w:tab w:val="num" w:pos="5040"/>
+        </w:tabs>
+        <w:ind w:left="5040" w:hanging="360"/>
+      </w:pPr>
+      <w:rPr>
+        <w:rFonts w:ascii="Wingdings" w:hAnsi="Wingdings" w:hint="default"/>
+        <w:sz w:val="20"/>
+      </w:rPr>
+    </w:lvl>
+    <w:lvl w:ilvl="7" w:tentative="1">
+      <w:start w:val="1"/>
+      <w:numFmt w:val="bullet"/>
+      <w:lvlText w:val=""/>
+      <w:lvlJc w:val="left"/>
+      <w:pPr>
+        <w:tabs>
+          <w:tab w:val="num" w:pos="5760"/>
+        </w:tabs>
+        <w:ind w:left="5760" w:hanging="360"/>
+      </w:pPr>
+      <w:rPr>
+        <w:rFonts w:ascii="Wingdings" w:hAnsi="Wingdings" w:hint="default"/>
+        <w:sz w:val="20"/>
+      </w:rPr>
+    </w:lvl>
+    <w:lvl w:ilvl="8" w:tentative="1">
+      <w:start w:val="1"/>
+      <w:numFmt w:val="bullet"/>
+      <w:lvlText w:val=""/>
+      <w:lvlJc w:val="left"/>
+      <w:pPr>
+        <w:tabs>
+          <w:tab w:val="num" w:pos="6480"/>
+        </w:tabs>
+        <w:ind w:left="6480" w:hanging="360"/>
+      </w:pPr>
+      <w:rPr>
+        <w:rFonts w:ascii="Wingdings" w:hAnsi="Wingdings" w:hint="default"/>
+        <w:sz w:val="20"/>
+      </w:rPr>
+    </w:lvl>
+  </w:abstractNum>
+  <w:abstractNum w:abstractNumId="10" w15:restartNumberingAfterBreak="0">
+    <w:nsid w:val="646B214D"/>
+    <w:multiLevelType w:val="multilevel"/>
+    <w:tmpl w:val="79D437D0"/>
+    <w:lvl w:ilvl="0">
+      <w:start w:val="1"/>
+      <w:numFmt w:val="bullet"/>
+      <w:lvlText w:val=""/>
+      <w:lvlJc w:val="left"/>
+      <w:pPr>
+        <w:tabs>
+          <w:tab w:val="num" w:pos="720"/>
+        </w:tabs>
+        <w:ind w:left="720" w:hanging="360"/>
+      </w:pPr>
+      <w:rPr>
+        <w:rFonts w:ascii="Symbol" w:hAnsi="Symbol" w:hint="default"/>
+        <w:sz w:val="20"/>
+      </w:rPr>
+    </w:lvl>
+    <w:lvl w:ilvl="1" w:tentative="1">
+      <w:start w:val="1"/>
+      <w:numFmt w:val="bullet"/>
+      <w:lvlText w:val="o"/>
+      <w:lvlJc w:val="left"/>
+      <w:pPr>
+        <w:tabs>
+          <w:tab w:val="num" w:pos="1440"/>
+        </w:tabs>
+        <w:ind w:left="1440" w:hanging="360"/>
+      </w:pPr>
+      <w:rPr>
+        <w:rFonts w:ascii="Courier New" w:hAnsi="Courier New" w:hint="default"/>
+        <w:sz w:val="20"/>
+      </w:rPr>
+    </w:lvl>
+    <w:lvl w:ilvl="2" w:tentative="1">
+      <w:start w:val="1"/>
+      <w:numFmt w:val="bullet"/>
+      <w:lvlText w:val=""/>
+      <w:lvlJc w:val="left"/>
+      <w:pPr>
+        <w:tabs>
+          <w:tab w:val="num" w:pos="2160"/>
+        </w:tabs>
+        <w:ind w:left="2160" w:hanging="360"/>
+      </w:pPr>
+      <w:rPr>
+        <w:rFonts w:ascii="Wingdings" w:hAnsi="Wingdings" w:hint="default"/>
+        <w:sz w:val="20"/>
+      </w:rPr>
+    </w:lvl>
+    <w:lvl w:ilvl="3" w:tentative="1">
+      <w:start w:val="1"/>
+      <w:numFmt w:val="bullet"/>
+      <w:lvlText w:val=""/>
+      <w:lvlJc w:val="left"/>
+      <w:pPr>
+        <w:tabs>
+          <w:tab w:val="num" w:pos="2880"/>
+        </w:tabs>
+        <w:ind w:left="2880" w:hanging="360"/>
+      </w:pPr>
+      <w:rPr>
+        <w:rFonts w:ascii="Wingdings" w:hAnsi="Wingdings" w:hint="default"/>
+        <w:sz w:val="20"/>
+      </w:rPr>
+    </w:lvl>
+    <w:lvl w:ilvl="4" w:tentative="1">
+      <w:start w:val="1"/>
+      <w:numFmt w:val="bullet"/>
+      <w:lvlText w:val=""/>
+      <w:lvlJc w:val="left"/>
+      <w:pPr>
+        <w:tabs>
+          <w:tab w:val="num" w:pos="3600"/>
+        </w:tabs>
+        <w:ind w:left="3600" w:hanging="360"/>
+      </w:pPr>
+      <w:rPr>
+        <w:rFonts w:ascii="Wingdings" w:hAnsi="Wingdings" w:hint="default"/>
+        <w:sz w:val="20"/>
+      </w:rPr>
+    </w:lvl>
+    <w:lvl w:ilvl="5" w:tentative="1">
+      <w:start w:val="1"/>
+      <w:numFmt w:val="bullet"/>
+      <w:lvlText w:val=""/>
+      <w:lvlJc w:val="left"/>
+      <w:pPr>
+        <w:tabs>
+          <w:tab w:val="num" w:pos="4320"/>
+        </w:tabs>
+        <w:ind w:left="4320" w:hanging="360"/>
+      </w:pPr>
+      <w:rPr>
+        <w:rFonts w:ascii="Wingdings" w:hAnsi="Wingdings" w:hint="default"/>
+        <w:sz w:val="20"/>
+      </w:rPr>
+    </w:lvl>
+    <w:lvl w:ilvl="6" w:tentative="1">
+      <w:start w:val="1"/>
+      <w:numFmt w:val="bullet"/>
+      <w:lvlText w:val=""/>
+      <w:lvlJc w:val="left"/>
+      <w:pPr>
+        <w:tabs>
+          <w:tab w:val="num" w:pos="5040"/>
+        </w:tabs>
+        <w:ind w:left="5040" w:hanging="360"/>
+      </w:pPr>
+      <w:rPr>
+        <w:rFonts w:ascii="Wingdings" w:hAnsi="Wingdings" w:hint="default"/>
+        <w:sz w:val="20"/>
+      </w:rPr>
+    </w:lvl>
+    <w:lvl w:ilvl="7" w:tentative="1">
+      <w:start w:val="1"/>
+      <w:numFmt w:val="bullet"/>
+      <w:lvlText w:val=""/>
+      <w:lvlJc w:val="left"/>
+      <w:pPr>
+        <w:tabs>
+          <w:tab w:val="num" w:pos="5760"/>
+        </w:tabs>
+        <w:ind w:left="5760" w:hanging="360"/>
+      </w:pPr>
+      <w:rPr>
+        <w:rFonts w:ascii="Wingdings" w:hAnsi="Wingdings" w:hint="default"/>
+        <w:sz w:val="20"/>
+      </w:rPr>
+    </w:lvl>
+    <w:lvl w:ilvl="8" w:tentative="1">
+      <w:start w:val="1"/>
+      <w:numFmt w:val="bullet"/>
+      <w:lvlText w:val=""/>
+      <w:lvlJc w:val="left"/>
+      <w:pPr>
+        <w:tabs>
+          <w:tab w:val="num" w:pos="6480"/>
+        </w:tabs>
+        <w:ind w:left="6480" w:hanging="360"/>
+      </w:pPr>
+      <w:rPr>
+        <w:rFonts w:ascii="Wingdings" w:hAnsi="Wingdings" w:hint="default"/>
+        <w:sz w:val="20"/>
+      </w:rPr>
+    </w:lvl>
+  </w:abstractNum>
+  <w:abstractNum w:abstractNumId="11" w15:restartNumberingAfterBreak="0">
     <w:nsid w:val="656D4676"/>
     <w:multiLevelType w:val="multilevel"/>
     <w:tmpl w:val="C23885F6"/>
@@ -1494,20 +2567,193 @@
       </w:rPr>
     </w:lvl>
   </w:abstractNum>
+  <w:abstractNum w:abstractNumId="12" w15:restartNumberingAfterBreak="0">
+    <w:nsid w:val="72741A6D"/>
+    <w:multiLevelType w:val="multilevel"/>
+    <w:tmpl w:val="E8F6B42A"/>
+    <w:lvl w:ilvl="0">
+      <w:start w:val="1"/>
+      <w:numFmt w:val="bullet"/>
+      <w:lvlText w:val=""/>
+      <w:lvlJc w:val="left"/>
+      <w:pPr>
+        <w:tabs>
+          <w:tab w:val="num" w:pos="720"/>
+        </w:tabs>
+        <w:ind w:left="720" w:hanging="360"/>
+      </w:pPr>
+      <w:rPr>
+        <w:rFonts w:ascii="Symbol" w:hAnsi="Symbol" w:hint="default"/>
+        <w:sz w:val="20"/>
+      </w:rPr>
+    </w:lvl>
+    <w:lvl w:ilvl="1" w:tentative="1">
+      <w:start w:val="1"/>
+      <w:numFmt w:val="bullet"/>
+      <w:lvlText w:val="o"/>
+      <w:lvlJc w:val="left"/>
+      <w:pPr>
+        <w:tabs>
+          <w:tab w:val="num" w:pos="1440"/>
+        </w:tabs>
+        <w:ind w:left="1440" w:hanging="360"/>
+      </w:pPr>
+      <w:rPr>
+        <w:rFonts w:ascii="Courier New" w:hAnsi="Courier New" w:hint="default"/>
+        <w:sz w:val="20"/>
+      </w:rPr>
+    </w:lvl>
+    <w:lvl w:ilvl="2" w:tentative="1">
+      <w:start w:val="1"/>
+      <w:numFmt w:val="bullet"/>
+      <w:lvlText w:val=""/>
+      <w:lvlJc w:val="left"/>
+      <w:pPr>
+        <w:tabs>
+          <w:tab w:val="num" w:pos="2160"/>
+        </w:tabs>
+        <w:ind w:left="2160" w:hanging="360"/>
+      </w:pPr>
+      <w:rPr>
+        <w:rFonts w:ascii="Wingdings" w:hAnsi="Wingdings" w:hint="default"/>
+        <w:sz w:val="20"/>
+      </w:rPr>
+    </w:lvl>
+    <w:lvl w:ilvl="3" w:tentative="1">
+      <w:start w:val="1"/>
+      <w:numFmt w:val="bullet"/>
+      <w:lvlText w:val=""/>
+      <w:lvlJc w:val="left"/>
+      <w:pPr>
+        <w:tabs>
+          <w:tab w:val="num" w:pos="2880"/>
+        </w:tabs>
+        <w:ind w:left="2880" w:hanging="360"/>
+      </w:pPr>
+      <w:rPr>
+        <w:rFonts w:ascii="Wingdings" w:hAnsi="Wingdings" w:hint="default"/>
+        <w:sz w:val="20"/>
+      </w:rPr>
+    </w:lvl>
+    <w:lvl w:ilvl="4" w:tentative="1">
+      <w:start w:val="1"/>
+      <w:numFmt w:val="bullet"/>
+      <w:lvlText w:val=""/>
+      <w:lvlJc w:val="left"/>
+      <w:pPr>
+        <w:tabs>
+          <w:tab w:val="num" w:pos="3600"/>
+        </w:tabs>
+        <w:ind w:left="3600" w:hanging="360"/>
+      </w:pPr>
+      <w:rPr>
+        <w:rFonts w:ascii="Wingdings" w:hAnsi="Wingdings" w:hint="default"/>
+        <w:sz w:val="20"/>
+      </w:rPr>
+    </w:lvl>
+    <w:lvl w:ilvl="5" w:tentative="1">
+      <w:start w:val="1"/>
+      <w:numFmt w:val="bullet"/>
+      <w:lvlText w:val=""/>
+      <w:lvlJc w:val="left"/>
+      <w:pPr>
+        <w:tabs>
+          <w:tab w:val="num" w:pos="4320"/>
+        </w:tabs>
+        <w:ind w:left="4320" w:hanging="360"/>
+      </w:pPr>
+      <w:rPr>
+        <w:rFonts w:ascii="Wingdings" w:hAnsi="Wingdings" w:hint="default"/>
+        <w:sz w:val="20"/>
+      </w:rPr>
+    </w:lvl>
+    <w:lvl w:ilvl="6" w:tentative="1">
+      <w:start w:val="1"/>
+      <w:numFmt w:val="bullet"/>
+      <w:lvlText w:val=""/>
+      <w:lvlJc w:val="left"/>
+      <w:pPr>
+        <w:tabs>
+          <w:tab w:val="num" w:pos="5040"/>
+        </w:tabs>
+        <w:ind w:left="5040" w:hanging="360"/>
+      </w:pPr>
+      <w:rPr>
+        <w:rFonts w:ascii="Wingdings" w:hAnsi="Wingdings" w:hint="default"/>
+        <w:sz w:val="20"/>
+      </w:rPr>
+    </w:lvl>
+    <w:lvl w:ilvl="7" w:tentative="1">
+      <w:start w:val="1"/>
+      <w:numFmt w:val="bullet"/>
+      <w:lvlText w:val=""/>
+      <w:lvlJc w:val="left"/>
+      <w:pPr>
+        <w:tabs>
+          <w:tab w:val="num" w:pos="5760"/>
+        </w:tabs>
+        <w:ind w:left="5760" w:hanging="360"/>
+      </w:pPr>
+      <w:rPr>
+        <w:rFonts w:ascii="Wingdings" w:hAnsi="Wingdings" w:hint="default"/>
+        <w:sz w:val="20"/>
+      </w:rPr>
+    </w:lvl>
+    <w:lvl w:ilvl="8" w:tentative="1">
+      <w:start w:val="1"/>
+      <w:numFmt w:val="bullet"/>
+      <w:lvlText w:val=""/>
+      <w:lvlJc w:val="left"/>
+      <w:pPr>
+        <w:tabs>
+          <w:tab w:val="num" w:pos="6480"/>
+        </w:tabs>
+        <w:ind w:left="6480" w:hanging="360"/>
+      </w:pPr>
+      <w:rPr>
+        <w:rFonts w:ascii="Wingdings" w:hAnsi="Wingdings" w:hint="default"/>
+        <w:sz w:val="20"/>
+      </w:rPr>
+    </w:lvl>
+  </w:abstractNum>
   <w:num w:numId="1" w16cid:durableId="608974371">
+    <w:abstractNumId w:val="4"/>
+  </w:num>
+  <w:num w:numId="2" w16cid:durableId="1369180150">
     <w:abstractNumId w:val="2"/>
   </w:num>
-  <w:num w:numId="2" w16cid:durableId="1369180150">
+  <w:num w:numId="3" w16cid:durableId="783233542">
+    <w:abstractNumId w:val="3"/>
+  </w:num>
+  <w:num w:numId="4" w16cid:durableId="916864613">
+    <w:abstractNumId w:val="7"/>
+  </w:num>
+  <w:num w:numId="5" w16cid:durableId="1205485169">
+    <w:abstractNumId w:val="11"/>
+  </w:num>
+  <w:num w:numId="6" w16cid:durableId="309214476">
+    <w:abstractNumId w:val="5"/>
+  </w:num>
+  <w:num w:numId="7" w16cid:durableId="796728617">
+    <w:abstractNumId w:val="6"/>
+  </w:num>
+  <w:num w:numId="8" w16cid:durableId="1339236937">
+    <w:abstractNumId w:val="10"/>
+  </w:num>
+  <w:num w:numId="9" w16cid:durableId="1583876916">
+    <w:abstractNumId w:val="1"/>
+  </w:num>
+  <w:num w:numId="10" w16cid:durableId="708990133">
+    <w:abstractNumId w:val="12"/>
+  </w:num>
+  <w:num w:numId="11" w16cid:durableId="997226223">
+    <w:abstractNumId w:val="8"/>
+  </w:num>
+  <w:num w:numId="12" w16cid:durableId="1342783781">
     <w:abstractNumId w:val="0"/>
   </w:num>
-  <w:num w:numId="3" w16cid:durableId="783233542">
-    <w:abstractNumId w:val="1"/>
-  </w:num>
-  <w:num w:numId="4" w16cid:durableId="916864613">
-    <w:abstractNumId w:val="3"/>
-  </w:num>
-  <w:num w:numId="5" w16cid:durableId="1205485169">
-    <w:abstractNumId w:val="4"/>
+  <w:num w:numId="13" w16cid:durableId="2043164515">
+    <w:abstractNumId w:val="9"/>
   </w:num>
 </w:numbering>
 </file>

</xml_diff>